<commit_message>
Ajustes en la documentación
</commit_message>
<xml_diff>
--- a/doc/MetodoDiseñoIngenieria.docx
+++ b/doc/MetodoDiseñoIngenieria.docx
@@ -1,6 +1,6 @@
 
 <file path=word/document.xml><?xml version="1.0" encoding="utf-8"?>
-<w:document xmlns:wpc="http://schemas.microsoft.com/office/word/2010/wordprocessingCanvas" xmlns:cx="http://schemas.microsoft.com/office/drawing/2014/chartex" xmlns:cx1="http://schemas.microsoft.com/office/drawing/2015/9/8/chartex" xmlns:cx2="http://schemas.microsoft.com/office/drawing/2015/10/21/chartex" xmlns:cx3="http://schemas.microsoft.com/office/drawing/2016/5/9/chartex" xmlns:cx4="http://schemas.microsoft.com/office/drawing/2016/5/10/chartex" xmlns:cx5="http://schemas.microsoft.com/office/drawing/2016/5/11/chartex" xmlns:cx6="http://schemas.microsoft.com/office/drawing/2016/5/12/chartex" xmlns:cx7="http://schemas.microsoft.com/office/drawing/2016/5/13/chartex" xmlns:cx8="http://schemas.microsoft.com/office/drawing/2016/5/14/chartex" xmlns:mc="http://schemas.openxmlformats.org/markup-compatibility/2006" xmlns:aink="http://schemas.microsoft.com/office/drawing/2016/ink" xmlns:am3d="http://schemas.microsoft.com/office/drawing/2017/model3d" xmlns:o="urn:schemas-microsoft-com:office:office" xmlns:oel="http://schemas.microsoft.com/office/2019/extlst" xmlns:r="http://schemas.openxmlformats.org/officeDocument/2006/relationships" xmlns:m="http://schemas.openxmlformats.org/officeDocument/2006/math" xmlns:v="urn:schemas-microsoft-com:vml" xmlns:wp14="http://schemas.microsoft.com/office/word/2010/wordprocessingDrawing" xmlns:wp="http://schemas.openxmlformats.org/drawingml/2006/wordprocessingDrawing" xmlns:w10="urn:schemas-microsoft-com:office:word" xmlns:w="http://schemas.openxmlformats.org/wordprocessingml/2006/main" xmlns:w14="http://schemas.microsoft.com/office/word/2010/wordml" xmlns:w15="http://schemas.microsoft.com/office/word/2012/wordml" xmlns:w16cex="http://schemas.microsoft.com/office/word/2018/wordml/cex" xmlns:w16cid="http://schemas.microsoft.com/office/word/2016/wordml/cid" xmlns:w16="http://schemas.microsoft.com/office/word/2018/wordml" xmlns:w16sdtdh="http://schemas.microsoft.com/office/word/2020/wordml/sdtdatahash" xmlns:w16se="http://schemas.microsoft.com/office/word/2015/wordml/symex" xmlns:wpg="http://schemas.microsoft.com/office/word/2010/wordprocessingGroup" xmlns:wpi="http://schemas.microsoft.com/office/word/2010/wordprocessingInk" xmlns:wne="http://schemas.microsoft.com/office/word/2006/wordml" xmlns:wps="http://schemas.microsoft.com/office/word/2010/wordprocessingShape" mc:Ignorable="w14 w15 w16se w16cid w16 w16cex w16sdtdh wp14">
+<w:document xmlns:wpc="http://schemas.microsoft.com/office/word/2010/wordprocessingCanvas" xmlns:cx="http://schemas.microsoft.com/office/drawing/2014/chartex" xmlns:cx1="http://schemas.microsoft.com/office/drawing/2015/9/8/chartex" xmlns:cx2="http://schemas.microsoft.com/office/drawing/2015/10/21/chartex" xmlns:cx3="http://schemas.microsoft.com/office/drawing/2016/5/9/chartex" xmlns:cx4="http://schemas.microsoft.com/office/drawing/2016/5/10/chartex" xmlns:cx5="http://schemas.microsoft.com/office/drawing/2016/5/11/chartex" xmlns:cx6="http://schemas.microsoft.com/office/drawing/2016/5/12/chartex" xmlns:cx7="http://schemas.microsoft.com/office/drawing/2016/5/13/chartex" xmlns:cx8="http://schemas.microsoft.com/office/drawing/2016/5/14/chartex" xmlns:mc="http://schemas.openxmlformats.org/markup-compatibility/2006" xmlns:aink="http://schemas.microsoft.com/office/drawing/2016/ink" xmlns:am3d="http://schemas.microsoft.com/office/drawing/2017/model3d" xmlns:o="urn:schemas-microsoft-com:office:office" xmlns:r="http://schemas.openxmlformats.org/officeDocument/2006/relationships" xmlns:m="http://schemas.openxmlformats.org/officeDocument/2006/math" xmlns:v="urn:schemas-microsoft-com:vml" xmlns:wp14="http://schemas.microsoft.com/office/word/2010/wordprocessingDrawing" xmlns:wp="http://schemas.openxmlformats.org/drawingml/2006/wordprocessingDrawing" xmlns:w10="urn:schemas-microsoft-com:office:word" xmlns:w="http://schemas.openxmlformats.org/wordprocessingml/2006/main" xmlns:w14="http://schemas.microsoft.com/office/word/2010/wordml" xmlns:w15="http://schemas.microsoft.com/office/word/2012/wordml" xmlns:w16cex="http://schemas.microsoft.com/office/word/2018/wordml/cex" xmlns:w16cid="http://schemas.microsoft.com/office/word/2016/wordml/cid" xmlns:w16="http://schemas.microsoft.com/office/word/2018/wordml" xmlns:w16sdtdh="http://schemas.microsoft.com/office/word/2020/wordml/sdtdatahash" xmlns:w16se="http://schemas.microsoft.com/office/word/2015/wordml/symex" xmlns:wpg="http://schemas.microsoft.com/office/word/2010/wordprocessingGroup" xmlns:wpi="http://schemas.microsoft.com/office/word/2010/wordprocessingInk" xmlns:wne="http://schemas.microsoft.com/office/word/2006/wordml" xmlns:wps="http://schemas.microsoft.com/office/word/2010/wordprocessingShape" mc:Ignorable="w14 w15 w16se w16cid w16 w16cex w16sdtdh wp14">
   <w:body>
     <w:p>
       <w:pPr>
@@ -238,6 +238,255 @@
         <w:rPr>
           <w:lang w:val="es-ES"/>
         </w:rPr>
+        <w:t xml:space="preserve"> Requerimientos funcionales:</w:t>
+      </w:r>
+    </w:p>
+    <w:p>
+      <w:pPr>
+        <w:rPr>
+          <w:lang w:val="es-ES"/>
+        </w:rPr>
+      </w:pPr>
+      <w:r>
+        <w:rPr>
+          <w:b/>
+          <w:bCs/>
+          <w:lang w:val="es-ES"/>
+        </w:rPr>
+        <w:t>Inicio del juego:</w:t>
+      </w:r>
+      <w:r>
+        <w:rPr>
+          <w:lang w:val="es-ES"/>
+        </w:rPr>
+        <w:t xml:space="preserve"> El sistema debe permitir al usuario iniciar el juego después de ingresar la cantidad de jugadores y los nombres de los jugadores.</w:t>
+      </w:r>
+    </w:p>
+    <w:p>
+      <w:pPr>
+        <w:rPr>
+          <w:lang w:val="es-ES"/>
+        </w:rPr>
+      </w:pPr>
+    </w:p>
+    <w:p>
+      <w:pPr>
+        <w:rPr>
+          <w:lang w:val="es-ES"/>
+        </w:rPr>
+      </w:pPr>
+      <w:r>
+        <w:rPr>
+          <w:b/>
+          <w:bCs/>
+          <w:lang w:val="es-ES"/>
+        </w:rPr>
+        <w:t>Reparto de cartas:</w:t>
+      </w:r>
+      <w:r>
+        <w:rPr>
+          <w:lang w:val="es-ES"/>
+        </w:rPr>
+        <w:t xml:space="preserve"> El sistema debe ser capaz de repartir siete cartas a cada jugador al comienzo del juego desde la baraja.</w:t>
+      </w:r>
+    </w:p>
+    <w:p>
+      <w:pPr>
+        <w:rPr>
+          <w:lang w:val="es-ES"/>
+        </w:rPr>
+      </w:pPr>
+    </w:p>
+    <w:p>
+      <w:pPr>
+        <w:rPr>
+          <w:lang w:val="es-ES"/>
+        </w:rPr>
+      </w:pPr>
+      <w:r>
+        <w:rPr>
+          <w:b/>
+          <w:bCs/>
+          <w:lang w:val="es-ES"/>
+        </w:rPr>
+        <w:t>Jugabilidad:</w:t>
+      </w:r>
+      <w:r>
+        <w:rPr>
+          <w:lang w:val="es-ES"/>
+        </w:rPr>
+        <w:t xml:space="preserve"> El sistema debe permitir a cada jugador realizar las siguientes acciones durante su turno:</w:t>
+      </w:r>
+    </w:p>
+    <w:p>
+      <w:pPr>
+        <w:pStyle w:val="Prrafodelista"/>
+        <w:numPr>
+          <w:ilvl w:val="0"/>
+          <w:numId w:val="28"/>
+        </w:numPr>
+        <w:rPr>
+          <w:lang w:val="es-ES"/>
+        </w:rPr>
+      </w:pPr>
+      <w:r>
+        <w:rPr>
+          <w:lang w:val="es-ES"/>
+        </w:rPr>
+        <w:t>Jugar una carta válida en la mesa.</w:t>
+      </w:r>
+    </w:p>
+    <w:p>
+      <w:pPr>
+        <w:pStyle w:val="Prrafodelista"/>
+        <w:numPr>
+          <w:ilvl w:val="0"/>
+          <w:numId w:val="28"/>
+        </w:numPr>
+        <w:rPr>
+          <w:lang w:val="es-ES"/>
+        </w:rPr>
+      </w:pPr>
+      <w:r>
+        <w:rPr>
+          <w:lang w:val="es-ES"/>
+        </w:rPr>
+        <w:t>Robar una carta de la baraja si no tiene una carta válida para jugar.</w:t>
+      </w:r>
+    </w:p>
+    <w:p>
+      <w:pPr>
+        <w:rPr>
+          <w:lang w:val="es-ES"/>
+        </w:rPr>
+      </w:pPr>
+    </w:p>
+    <w:p>
+      <w:pPr>
+        <w:rPr>
+          <w:lang w:val="es-ES"/>
+        </w:rPr>
+      </w:pPr>
+      <w:r>
+        <w:rPr>
+          <w:b/>
+          <w:bCs/>
+          <w:lang w:val="es-ES"/>
+        </w:rPr>
+        <w:t>Reglas del juego:</w:t>
+      </w:r>
+      <w:r>
+        <w:rPr>
+          <w:lang w:val="es-ES"/>
+        </w:rPr>
+        <w:t xml:space="preserve"> El sistema debe aplicar las reglas del juego, como permitir que los jugadores jueguen una carta que coincida en color o número con la carta en la parte superior de la mesa, o que jueguen cartas especiales (como "Roba 4", "Cambio de color", etc.).</w:t>
+      </w:r>
+    </w:p>
+    <w:p>
+      <w:pPr>
+        <w:rPr>
+          <w:lang w:val="es-ES"/>
+        </w:rPr>
+      </w:pPr>
+    </w:p>
+    <w:p>
+      <w:pPr>
+        <w:rPr>
+          <w:lang w:val="es-ES"/>
+        </w:rPr>
+      </w:pPr>
+      <w:r>
+        <w:rPr>
+          <w:b/>
+          <w:bCs/>
+          <w:lang w:val="es-ES"/>
+        </w:rPr>
+        <w:t>Ganar el juego:</w:t>
+      </w:r>
+      <w:r>
+        <w:rPr>
+          <w:lang w:val="es-ES"/>
+        </w:rPr>
+        <w:t xml:space="preserve"> El sistema debe detectar cuando un jugador se queda sin cartas en su mano y declararlo como el ganador del juego.</w:t>
+      </w:r>
+    </w:p>
+    <w:p>
+      <w:pPr>
+        <w:rPr>
+          <w:lang w:val="es-ES"/>
+        </w:rPr>
+      </w:pPr>
+    </w:p>
+    <w:p>
+      <w:pPr>
+        <w:rPr>
+          <w:lang w:val="es-ES"/>
+        </w:rPr>
+      </w:pPr>
+      <w:r>
+        <w:rPr>
+          <w:b/>
+          <w:bCs/>
+          <w:lang w:val="es-ES"/>
+        </w:rPr>
+        <w:t>Interacción de usuario:</w:t>
+      </w:r>
+      <w:r>
+        <w:rPr>
+          <w:lang w:val="es-ES"/>
+        </w:rPr>
+        <w:t xml:space="preserve"> El sistema debe proporcionar mensajes claros y concisos para guiar al usuario a través del juego, incluyendo mensajes de error cuando se ingresa una entrada incorrecta.</w:t>
+      </w:r>
+    </w:p>
+    <w:p>
+      <w:pPr>
+        <w:rPr>
+          <w:lang w:val="es-ES"/>
+        </w:rPr>
+      </w:pPr>
+    </w:p>
+    <w:p>
+      <w:pPr>
+        <w:rPr>
+          <w:u w:val="single"/>
+          <w:lang w:val="es-ES"/>
+        </w:rPr>
+      </w:pPr>
+      <w:r>
+        <w:rPr>
+          <w:b/>
+          <w:bCs/>
+          <w:lang w:val="es-ES"/>
+        </w:rPr>
+        <w:t>Manejo de errores:</w:t>
+      </w:r>
+      <w:r>
+        <w:rPr>
+          <w:lang w:val="es-ES"/>
+        </w:rPr>
+        <w:t xml:space="preserve"> El sistema debe manejar situaciones de error, como intentos de jugar una carta inválida o robar una carta cuando no hay cartas restantes en la baraja.</w:t>
+      </w:r>
+    </w:p>
+    <w:p>
+      <w:pPr>
+        <w:pStyle w:val="Prrafodelista"/>
+        <w:rPr>
+          <w:lang w:val="es-ES"/>
+        </w:rPr>
+      </w:pPr>
+    </w:p>
+    <w:p>
+      <w:pPr>
+        <w:pStyle w:val="Ttulo2"/>
+        <w:rPr>
+          <w:lang w:val="es-ES"/>
+        </w:rPr>
+      </w:pPr>
+      <w:r>
+        <w:rPr>
+          <w:lang w:val="es-ES"/>
+        </w:rPr>
+        <w:lastRenderedPageBreak/>
         <w:t>Fase 2: Recopilación de información necesaria:</w:t>
       </w:r>
     </w:p>
@@ -515,33 +764,33 @@
           <w:bCs/>
           <w:lang w:val="es-ES"/>
         </w:rPr>
+        <w:t>Las características principales del juego de UNO en cuanto al número de jugadores son:</w:t>
+      </w:r>
+    </w:p>
+    <w:p>
+      <w:pPr>
+        <w:rPr>
+          <w:lang w:val="es-ES"/>
+        </w:rPr>
+      </w:pPr>
+      <w:r>
+        <w:rPr>
+          <w:lang w:val="es-ES"/>
+        </w:rPr>
+        <w:t>Número mínimo de jugadores: 2</w:t>
+      </w:r>
+    </w:p>
+    <w:p>
+      <w:pPr>
+        <w:rPr>
+          <w:lang w:val="es-ES"/>
+        </w:rPr>
+      </w:pPr>
+      <w:r>
+        <w:rPr>
+          <w:lang w:val="es-ES"/>
+        </w:rPr>
         <w:lastRenderedPageBreak/>
-        <w:t>Las características principales del juego de UNO en cuanto al número de jugadores son:</w:t>
-      </w:r>
-    </w:p>
-    <w:p>
-      <w:pPr>
-        <w:rPr>
-          <w:lang w:val="es-ES"/>
-        </w:rPr>
-      </w:pPr>
-      <w:r>
-        <w:rPr>
-          <w:lang w:val="es-ES"/>
-        </w:rPr>
-        <w:t>Número mínimo de jugadores: 2</w:t>
-      </w:r>
-    </w:p>
-    <w:p>
-      <w:pPr>
-        <w:rPr>
-          <w:lang w:val="es-ES"/>
-        </w:rPr>
-      </w:pPr>
-      <w:r>
-        <w:rPr>
-          <w:lang w:val="es-ES"/>
-        </w:rPr>
         <w:t>Número máximo de jugadores: 10</w:t>
       </w:r>
     </w:p>
@@ -819,37 +1068,37 @@
         <w:rPr>
           <w:lang w:val="es-ES"/>
         </w:rPr>
+        <w:t>Maneja las cartas de acción (saltar, reversa, tomar 2) actualizando la cola según corresponda.</w:t>
+      </w:r>
+    </w:p>
+    <w:p>
+      <w:pPr>
+        <w:rPr>
+          <w:b/>
+          <w:bCs/>
+          <w:lang w:val="es-ES"/>
+        </w:rPr>
+      </w:pPr>
+      <w:r>
+        <w:rPr>
+          <w:b/>
+          <w:bCs/>
+          <w:lang w:val="es-ES"/>
+        </w:rPr>
+        <w:t>Lógica del juego:</w:t>
+      </w:r>
+    </w:p>
+    <w:p>
+      <w:pPr>
+        <w:rPr>
+          <w:lang w:val="es-ES"/>
+        </w:rPr>
+      </w:pPr>
+      <w:r>
+        <w:rPr>
+          <w:lang w:val="es-ES"/>
+        </w:rPr>
         <w:lastRenderedPageBreak/>
-        <w:t>Maneja las cartas de acción (saltar, reversa, tomar 2) actualizando la cola según corresponda.</w:t>
-      </w:r>
-    </w:p>
-    <w:p>
-      <w:pPr>
-        <w:rPr>
-          <w:b/>
-          <w:bCs/>
-          <w:lang w:val="es-ES"/>
-        </w:rPr>
-      </w:pPr>
-      <w:r>
-        <w:rPr>
-          <w:b/>
-          <w:bCs/>
-          <w:lang w:val="es-ES"/>
-        </w:rPr>
-        <w:t>Lógica del juego:</w:t>
-      </w:r>
-    </w:p>
-    <w:p>
-      <w:pPr>
-        <w:rPr>
-          <w:lang w:val="es-ES"/>
-        </w:rPr>
-      </w:pPr>
-      <w:r>
-        <w:rPr>
-          <w:lang w:val="es-ES"/>
-        </w:rPr>
         <w:t>Implementa funciones para validar si una carta puede ser jugada en el momento actual (mismo color, mismo número, misma acción).</w:t>
       </w:r>
     </w:p>
@@ -1146,7 +1395,6 @@
         <w:rPr>
           <w:lang w:val="es-ES"/>
         </w:rPr>
-        <w:lastRenderedPageBreak/>
         <w:t>Insertar o eliminar elementos en posiciones determinadas de la lista puede ser mas costoso, ya que implica mover todos los elementos posteriores.</w:t>
       </w:r>
     </w:p>
@@ -1167,6 +1415,7 @@
         <w:rPr>
           <w:lang w:val="es-ES"/>
         </w:rPr>
+        <w:lastRenderedPageBreak/>
         <w:t>Si la baraja es muy grande, usar una lista puede consumir mas memoria en total, ya que cada elemento debe almacenar el dato</w:t>
       </w:r>
       <w:r>
@@ -1521,7 +1770,6 @@
         <w:rPr>
           <w:lang w:val="es-ES"/>
         </w:rPr>
-        <w:lastRenderedPageBreak/>
         <w:t>Agregar nuevas cartas al final de la lista es una operación eficiente.</w:t>
       </w:r>
     </w:p>
@@ -1558,6 +1806,7 @@
         <w:rPr>
           <w:lang w:val="es-ES"/>
         </w:rPr>
+        <w:lastRenderedPageBreak/>
         <w:t>No se aprovecha la estructura LIFO (</w:t>
       </w:r>
       <w:proofErr w:type="spellStart"/>
@@ -2004,38 +2253,38 @@
           <w:bCs/>
           <w:lang w:val="es-ES"/>
         </w:rPr>
+        <w:t>Baraja de mazo:</w:t>
+      </w:r>
+      <w:r>
+        <w:rPr>
+          <w:b/>
+          <w:bCs/>
+          <w:lang w:val="es-ES"/>
+        </w:rPr>
+        <w:t xml:space="preserve"> </w:t>
+      </w:r>
+      <w:r>
+        <w:rPr>
+          <w:lang w:val="es-ES"/>
+        </w:rPr>
+        <w:t>Se come cuando no se posee ninguna carta posible para jugar en una determinada ocasión, además, cuando se obtiene un castigo o consecuencia de una carta (+2 o +4) o acumulación de varias de estas. Se puede usar una lista simple, lista enlazada, cola o pila.</w:t>
+      </w:r>
+    </w:p>
+    <w:p>
+      <w:pPr>
+        <w:rPr>
+          <w:b/>
+          <w:bCs/>
+          <w:lang w:val="es-ES"/>
+        </w:rPr>
+      </w:pPr>
+      <w:r>
+        <w:rPr>
+          <w:b/>
+          <w:bCs/>
+          <w:lang w:val="es-ES"/>
+        </w:rPr>
         <w:lastRenderedPageBreak/>
-        <w:t>Baraja de mazo:</w:t>
-      </w:r>
-      <w:r>
-        <w:rPr>
-          <w:b/>
-          <w:bCs/>
-          <w:lang w:val="es-ES"/>
-        </w:rPr>
-        <w:t xml:space="preserve"> </w:t>
-      </w:r>
-      <w:r>
-        <w:rPr>
-          <w:lang w:val="es-ES"/>
-        </w:rPr>
-        <w:t>Se come cuando no se posee ninguna carta posible para jugar en una determinada ocasión, además, cuando se obtiene un castigo o consecuencia de una carta (+2 o +4) o acumulación de varias de estas. Se puede usar una lista simple, lista enlazada, cola o pila.</w:t>
-      </w:r>
-    </w:p>
-    <w:p>
-      <w:pPr>
-        <w:rPr>
-          <w:b/>
-          <w:bCs/>
-          <w:lang w:val="es-ES"/>
-        </w:rPr>
-      </w:pPr>
-      <w:r>
-        <w:rPr>
-          <w:b/>
-          <w:bCs/>
-          <w:lang w:val="es-ES"/>
-        </w:rPr>
         <w:t>Lista simple</w:t>
       </w:r>
     </w:p>
@@ -2144,19 +2393,7 @@
         <w:rPr>
           <w:lang w:val="es-ES"/>
         </w:rPr>
-        <w:t xml:space="preserve">Insertar o eliminar cartas en posiciones intermedias del mazo puede ser ineficiente, ya que implica mover el resto de </w:t>
-      </w:r>
-      <w:r>
-        <w:rPr>
-          <w:lang w:val="es-ES"/>
-        </w:rPr>
-        <w:t>los elementos</w:t>
-      </w:r>
-      <w:r>
-        <w:rPr>
-          <w:lang w:val="es-ES"/>
-        </w:rPr>
-        <w:t>.</w:t>
+        <w:t>Insertar o eliminar cartas en posiciones intermedias del mazo puede ser ineficiente, ya que implica mover el resto de los elementos.</w:t>
       </w:r>
     </w:p>
     <w:p>
@@ -2458,6 +2695,7 @@
           <w:bCs/>
           <w:lang w:val="es-ES"/>
         </w:rPr>
+        <w:lastRenderedPageBreak/>
         <w:t>Ventajas:</w:t>
       </w:r>
     </w:p>
@@ -2920,35 +3158,41 @@
           <w:bCs/>
           <w:lang w:val="es-ES"/>
         </w:rPr>
+        <w:t>Pilas:</w:t>
+      </w:r>
+      <w:r>
+        <w:rPr>
+          <w:lang w:val="es-ES"/>
+        </w:rPr>
+        <w:t xml:space="preserve"> Se emplearán para representar el mazo de juego y el mazo de descarte.</w:t>
+      </w:r>
+    </w:p>
+    <w:p>
+      <w:pPr>
+        <w:rPr>
+          <w:lang w:val="es-ES"/>
+        </w:rPr>
+      </w:pPr>
+      <w:r>
+        <w:rPr>
+          <w:b/>
+          <w:bCs/>
+          <w:lang w:val="es-ES"/>
+        </w:rPr>
+        <w:t>Colas:</w:t>
+      </w:r>
+      <w:r>
+        <w:rPr>
+          <w:lang w:val="es-ES"/>
+        </w:rPr>
+        <w:t xml:space="preserve"> Se implementarán para representar la manera en que se distribuirán las cartas desde el mazo de cartas a los jugadores, tanto al momento de repartir como </w:t>
+      </w:r>
+      <w:r>
+        <w:rPr>
+          <w:lang w:val="es-ES"/>
+        </w:rPr>
         <w:lastRenderedPageBreak/>
-        <w:t>Pilas:</w:t>
-      </w:r>
-      <w:r>
-        <w:rPr>
-          <w:lang w:val="es-ES"/>
-        </w:rPr>
-        <w:t xml:space="preserve"> Se emplearán para representar el mazo de juego y el mazo de descarte.</w:t>
-      </w:r>
-    </w:p>
-    <w:p>
-      <w:pPr>
-        <w:rPr>
-          <w:lang w:val="es-ES"/>
-        </w:rPr>
-      </w:pPr>
-      <w:r>
-        <w:rPr>
-          <w:b/>
-          <w:bCs/>
-          <w:lang w:val="es-ES"/>
-        </w:rPr>
-        <w:t>Colas:</w:t>
-      </w:r>
-      <w:r>
-        <w:rPr>
-          <w:lang w:val="es-ES"/>
-        </w:rPr>
-        <w:t xml:space="preserve"> Se implementarán para representar la manera en que se distribuirán las cartas desde el mazo de cartas a los jugadores, tanto al momento de repartir como al momento de robar. Cuando un jugador necesite robar una carta, se tomará la primera carta de la cola.</w:t>
+        <w:t>al momento de robar. Cuando un jugador necesite robar una carta, se tomará la primera carta de la cola.</w:t>
       </w:r>
     </w:p>
     <w:p>
@@ -3109,7 +3353,7 @@
 </file>
 
 <file path=word/numbering.xml><?xml version="1.0" encoding="utf-8"?>
-<w:numbering xmlns:wpc="http://schemas.microsoft.com/office/word/2010/wordprocessingCanvas" xmlns:cx="http://schemas.microsoft.com/office/drawing/2014/chartex" xmlns:cx1="http://schemas.microsoft.com/office/drawing/2015/9/8/chartex" xmlns:cx2="http://schemas.microsoft.com/office/drawing/2015/10/21/chartex" xmlns:cx3="http://schemas.microsoft.com/office/drawing/2016/5/9/chartex" xmlns:cx4="http://schemas.microsoft.com/office/drawing/2016/5/10/chartex" xmlns:cx5="http://schemas.microsoft.com/office/drawing/2016/5/11/chartex" xmlns:cx6="http://schemas.microsoft.com/office/drawing/2016/5/12/chartex" xmlns:cx7="http://schemas.microsoft.com/office/drawing/2016/5/13/chartex" xmlns:cx8="http://schemas.microsoft.com/office/drawing/2016/5/14/chartex" xmlns:mc="http://schemas.openxmlformats.org/markup-compatibility/2006" xmlns:aink="http://schemas.microsoft.com/office/drawing/2016/ink" xmlns:am3d="http://schemas.microsoft.com/office/drawing/2017/model3d" xmlns:o="urn:schemas-microsoft-com:office:office" xmlns:oel="http://schemas.microsoft.com/office/2019/extlst" xmlns:r="http://schemas.openxmlformats.org/officeDocument/2006/relationships" xmlns:m="http://schemas.openxmlformats.org/officeDocument/2006/math" xmlns:v="urn:schemas-microsoft-com:vml" xmlns:wp14="http://schemas.microsoft.com/office/word/2010/wordprocessingDrawing" xmlns:wp="http://schemas.openxmlformats.org/drawingml/2006/wordprocessingDrawing" xmlns:w10="urn:schemas-microsoft-com:office:word" xmlns:w="http://schemas.openxmlformats.org/wordprocessingml/2006/main" xmlns:w14="http://schemas.microsoft.com/office/word/2010/wordml" xmlns:w15="http://schemas.microsoft.com/office/word/2012/wordml" xmlns:w16cex="http://schemas.microsoft.com/office/word/2018/wordml/cex" xmlns:w16cid="http://schemas.microsoft.com/office/word/2016/wordml/cid" xmlns:w16="http://schemas.microsoft.com/office/word/2018/wordml" xmlns:w16sdtdh="http://schemas.microsoft.com/office/word/2020/wordml/sdtdatahash" xmlns:w16se="http://schemas.microsoft.com/office/word/2015/wordml/symex" xmlns:wpg="http://schemas.microsoft.com/office/word/2010/wordprocessingGroup" xmlns:wpi="http://schemas.microsoft.com/office/word/2010/wordprocessingInk" xmlns:wne="http://schemas.microsoft.com/office/word/2006/wordml" xmlns:wps="http://schemas.microsoft.com/office/word/2010/wordprocessingShape" mc:Ignorable="w14 w15 w16se w16cid w16 w16cex w16sdtdh wp14">
+<w:numbering xmlns:wpc="http://schemas.microsoft.com/office/word/2010/wordprocessingCanvas" xmlns:cx="http://schemas.microsoft.com/office/drawing/2014/chartex" xmlns:cx1="http://schemas.microsoft.com/office/drawing/2015/9/8/chartex" xmlns:cx2="http://schemas.microsoft.com/office/drawing/2015/10/21/chartex" xmlns:cx3="http://schemas.microsoft.com/office/drawing/2016/5/9/chartex" xmlns:cx4="http://schemas.microsoft.com/office/drawing/2016/5/10/chartex" xmlns:cx5="http://schemas.microsoft.com/office/drawing/2016/5/11/chartex" xmlns:cx6="http://schemas.microsoft.com/office/drawing/2016/5/12/chartex" xmlns:cx7="http://schemas.microsoft.com/office/drawing/2016/5/13/chartex" xmlns:cx8="http://schemas.microsoft.com/office/drawing/2016/5/14/chartex" xmlns:mc="http://schemas.openxmlformats.org/markup-compatibility/2006" xmlns:aink="http://schemas.microsoft.com/office/drawing/2016/ink" xmlns:am3d="http://schemas.microsoft.com/office/drawing/2017/model3d" xmlns:o="urn:schemas-microsoft-com:office:office" xmlns:r="http://schemas.openxmlformats.org/officeDocument/2006/relationships" xmlns:m="http://schemas.openxmlformats.org/officeDocument/2006/math" xmlns:v="urn:schemas-microsoft-com:vml" xmlns:wp14="http://schemas.microsoft.com/office/word/2010/wordprocessingDrawing" xmlns:wp="http://schemas.openxmlformats.org/drawingml/2006/wordprocessingDrawing" xmlns:w10="urn:schemas-microsoft-com:office:word" xmlns:w="http://schemas.openxmlformats.org/wordprocessingml/2006/main" xmlns:w14="http://schemas.microsoft.com/office/word/2010/wordml" xmlns:w15="http://schemas.microsoft.com/office/word/2012/wordml" xmlns:w16cex="http://schemas.microsoft.com/office/word/2018/wordml/cex" xmlns:w16cid="http://schemas.microsoft.com/office/word/2016/wordml/cid" xmlns:w16="http://schemas.microsoft.com/office/word/2018/wordml" xmlns:w16sdtdh="http://schemas.microsoft.com/office/word/2020/wordml/sdtdatahash" xmlns:w16se="http://schemas.microsoft.com/office/word/2015/wordml/symex" xmlns:wpg="http://schemas.microsoft.com/office/word/2010/wordprocessingGroup" xmlns:wpi="http://schemas.microsoft.com/office/word/2010/wordprocessingInk" xmlns:wne="http://schemas.microsoft.com/office/word/2006/wordml" xmlns:wps="http://schemas.microsoft.com/office/word/2010/wordprocessingShape" mc:Ignorable="w14 w15 w16se w16cid w16 w16cex w16sdtdh wp14">
   <w:abstractNum w:abstractNumId="0" w15:restartNumberingAfterBreak="0">
     <w:nsid w:val="07696E24"/>
     <w:multiLevelType w:val="hybridMultilevel"/>
@@ -3878,6 +4122,92 @@
     </w:lvl>
   </w:abstractNum>
   <w:abstractNum w:abstractNumId="7" w15:restartNumberingAfterBreak="0">
+    <w:nsid w:val="345A2E33"/>
+    <w:multiLevelType w:val="hybridMultilevel"/>
+    <w:tmpl w:val="43A47A30"/>
+    <w:lvl w:ilvl="0" w:tplc="240A000F">
+      <w:start w:val="1"/>
+      <w:numFmt w:val="decimal"/>
+      <w:lvlText w:val="%1."/>
+      <w:lvlJc w:val="left"/>
+      <w:pPr>
+        <w:ind w:left="720" w:hanging="360"/>
+      </w:pPr>
+    </w:lvl>
+    <w:lvl w:ilvl="1" w:tplc="240A0019" w:tentative="1">
+      <w:start w:val="1"/>
+      <w:numFmt w:val="lowerLetter"/>
+      <w:lvlText w:val="%2."/>
+      <w:lvlJc w:val="left"/>
+      <w:pPr>
+        <w:ind w:left="1440" w:hanging="360"/>
+      </w:pPr>
+    </w:lvl>
+    <w:lvl w:ilvl="2" w:tplc="240A001B" w:tentative="1">
+      <w:start w:val="1"/>
+      <w:numFmt w:val="lowerRoman"/>
+      <w:lvlText w:val="%3."/>
+      <w:lvlJc w:val="right"/>
+      <w:pPr>
+        <w:ind w:left="2160" w:hanging="180"/>
+      </w:pPr>
+    </w:lvl>
+    <w:lvl w:ilvl="3" w:tplc="240A000F" w:tentative="1">
+      <w:start w:val="1"/>
+      <w:numFmt w:val="decimal"/>
+      <w:lvlText w:val="%4."/>
+      <w:lvlJc w:val="left"/>
+      <w:pPr>
+        <w:ind w:left="2880" w:hanging="360"/>
+      </w:pPr>
+    </w:lvl>
+    <w:lvl w:ilvl="4" w:tplc="240A0019" w:tentative="1">
+      <w:start w:val="1"/>
+      <w:numFmt w:val="lowerLetter"/>
+      <w:lvlText w:val="%5."/>
+      <w:lvlJc w:val="left"/>
+      <w:pPr>
+        <w:ind w:left="3600" w:hanging="360"/>
+      </w:pPr>
+    </w:lvl>
+    <w:lvl w:ilvl="5" w:tplc="240A001B" w:tentative="1">
+      <w:start w:val="1"/>
+      <w:numFmt w:val="lowerRoman"/>
+      <w:lvlText w:val="%6."/>
+      <w:lvlJc w:val="right"/>
+      <w:pPr>
+        <w:ind w:left="4320" w:hanging="180"/>
+      </w:pPr>
+    </w:lvl>
+    <w:lvl w:ilvl="6" w:tplc="240A000F" w:tentative="1">
+      <w:start w:val="1"/>
+      <w:numFmt w:val="decimal"/>
+      <w:lvlText w:val="%7."/>
+      <w:lvlJc w:val="left"/>
+      <w:pPr>
+        <w:ind w:left="5040" w:hanging="360"/>
+      </w:pPr>
+    </w:lvl>
+    <w:lvl w:ilvl="7" w:tplc="240A0019" w:tentative="1">
+      <w:start w:val="1"/>
+      <w:numFmt w:val="lowerLetter"/>
+      <w:lvlText w:val="%8."/>
+      <w:lvlJc w:val="left"/>
+      <w:pPr>
+        <w:ind w:left="5760" w:hanging="360"/>
+      </w:pPr>
+    </w:lvl>
+    <w:lvl w:ilvl="8" w:tplc="240A001B" w:tentative="1">
+      <w:start w:val="1"/>
+      <w:numFmt w:val="lowerRoman"/>
+      <w:lvlText w:val="%9."/>
+      <w:lvlJc w:val="right"/>
+      <w:pPr>
+        <w:ind w:left="6480" w:hanging="180"/>
+      </w:pPr>
+    </w:lvl>
+  </w:abstractNum>
+  <w:abstractNum w:abstractNumId="8" w15:restartNumberingAfterBreak="0">
     <w:nsid w:val="35D73B1F"/>
     <w:multiLevelType w:val="hybridMultilevel"/>
     <w:tmpl w:val="93B893DE"/>
@@ -3990,7 +4320,7 @@
       </w:rPr>
     </w:lvl>
   </w:abstractNum>
-  <w:abstractNum w:abstractNumId="8" w15:restartNumberingAfterBreak="0">
+  <w:abstractNum w:abstractNumId="9" w15:restartNumberingAfterBreak="0">
     <w:nsid w:val="3B1C741D"/>
     <w:multiLevelType w:val="hybridMultilevel"/>
     <w:tmpl w:val="A9825ED0"/>
@@ -4103,7 +4433,7 @@
       </w:rPr>
     </w:lvl>
   </w:abstractNum>
-  <w:abstractNum w:abstractNumId="9" w15:restartNumberingAfterBreak="0">
+  <w:abstractNum w:abstractNumId="10" w15:restartNumberingAfterBreak="0">
     <w:nsid w:val="41C6144B"/>
     <w:multiLevelType w:val="hybridMultilevel"/>
     <w:tmpl w:val="5C3832A8"/>
@@ -4216,7 +4546,7 @@
       </w:rPr>
     </w:lvl>
   </w:abstractNum>
-  <w:abstractNum w:abstractNumId="10" w15:restartNumberingAfterBreak="0">
+  <w:abstractNum w:abstractNumId="11" w15:restartNumberingAfterBreak="0">
     <w:nsid w:val="4297540E"/>
     <w:multiLevelType w:val="hybridMultilevel"/>
     <w:tmpl w:val="BC48CC74"/>
@@ -4329,7 +4659,7 @@
       </w:rPr>
     </w:lvl>
   </w:abstractNum>
-  <w:abstractNum w:abstractNumId="11" w15:restartNumberingAfterBreak="0">
+  <w:abstractNum w:abstractNumId="12" w15:restartNumberingAfterBreak="0">
     <w:nsid w:val="44F35EA2"/>
     <w:multiLevelType w:val="hybridMultilevel"/>
     <w:tmpl w:val="6CFA49B4"/>
@@ -4442,7 +4772,7 @@
       </w:rPr>
     </w:lvl>
   </w:abstractNum>
-  <w:abstractNum w:abstractNumId="12" w15:restartNumberingAfterBreak="0">
+  <w:abstractNum w:abstractNumId="13" w15:restartNumberingAfterBreak="0">
     <w:nsid w:val="47F4278F"/>
     <w:multiLevelType w:val="hybridMultilevel"/>
     <w:tmpl w:val="82D837AE"/>
@@ -4555,7 +4885,7 @@
       </w:rPr>
     </w:lvl>
   </w:abstractNum>
-  <w:abstractNum w:abstractNumId="13" w15:restartNumberingAfterBreak="0">
+  <w:abstractNum w:abstractNumId="14" w15:restartNumberingAfterBreak="0">
     <w:nsid w:val="48C32932"/>
     <w:multiLevelType w:val="hybridMultilevel"/>
     <w:tmpl w:val="493E5F16"/>
@@ -4668,7 +4998,7 @@
       </w:rPr>
     </w:lvl>
   </w:abstractNum>
-  <w:abstractNum w:abstractNumId="14" w15:restartNumberingAfterBreak="0">
+  <w:abstractNum w:abstractNumId="15" w15:restartNumberingAfterBreak="0">
     <w:nsid w:val="4DDC26BE"/>
     <w:multiLevelType w:val="hybridMultilevel"/>
     <w:tmpl w:val="234ECB90"/>
@@ -4781,7 +5111,7 @@
       </w:rPr>
     </w:lvl>
   </w:abstractNum>
-  <w:abstractNum w:abstractNumId="15" w15:restartNumberingAfterBreak="0">
+  <w:abstractNum w:abstractNumId="16" w15:restartNumberingAfterBreak="0">
     <w:nsid w:val="4E8D4934"/>
     <w:multiLevelType w:val="hybridMultilevel"/>
     <w:tmpl w:val="45AE9F7C"/>
@@ -4894,7 +5224,7 @@
       </w:rPr>
     </w:lvl>
   </w:abstractNum>
-  <w:abstractNum w:abstractNumId="16" w15:restartNumberingAfterBreak="0">
+  <w:abstractNum w:abstractNumId="17" w15:restartNumberingAfterBreak="0">
     <w:nsid w:val="51AF7D35"/>
     <w:multiLevelType w:val="hybridMultilevel"/>
     <w:tmpl w:val="5630C8EC"/>
@@ -5007,7 +5337,7 @@
       </w:rPr>
     </w:lvl>
   </w:abstractNum>
-  <w:abstractNum w:abstractNumId="17" w15:restartNumberingAfterBreak="0">
+  <w:abstractNum w:abstractNumId="18" w15:restartNumberingAfterBreak="0">
     <w:nsid w:val="5235133E"/>
     <w:multiLevelType w:val="hybridMultilevel"/>
     <w:tmpl w:val="D5CCAD46"/>
@@ -5120,7 +5450,7 @@
       </w:rPr>
     </w:lvl>
   </w:abstractNum>
-  <w:abstractNum w:abstractNumId="18" w15:restartNumberingAfterBreak="0">
+  <w:abstractNum w:abstractNumId="19" w15:restartNumberingAfterBreak="0">
     <w:nsid w:val="5F5A3927"/>
     <w:multiLevelType w:val="hybridMultilevel"/>
     <w:tmpl w:val="8296512C"/>
@@ -5233,7 +5563,7 @@
       </w:rPr>
     </w:lvl>
   </w:abstractNum>
-  <w:abstractNum w:abstractNumId="19" w15:restartNumberingAfterBreak="0">
+  <w:abstractNum w:abstractNumId="20" w15:restartNumberingAfterBreak="0">
     <w:nsid w:val="61971A2B"/>
     <w:multiLevelType w:val="hybridMultilevel"/>
     <w:tmpl w:val="4A78628A"/>
@@ -5346,7 +5676,7 @@
       </w:rPr>
     </w:lvl>
   </w:abstractNum>
-  <w:abstractNum w:abstractNumId="20" w15:restartNumberingAfterBreak="0">
+  <w:abstractNum w:abstractNumId="21" w15:restartNumberingAfterBreak="0">
     <w:nsid w:val="671425FB"/>
     <w:multiLevelType w:val="hybridMultilevel"/>
     <w:tmpl w:val="A19C783E"/>
@@ -5459,7 +5789,7 @@
       </w:rPr>
     </w:lvl>
   </w:abstractNum>
-  <w:abstractNum w:abstractNumId="21" w15:restartNumberingAfterBreak="0">
+  <w:abstractNum w:abstractNumId="22" w15:restartNumberingAfterBreak="0">
     <w:nsid w:val="6D8B3B42"/>
     <w:multiLevelType w:val="hybridMultilevel"/>
     <w:tmpl w:val="022455FC"/>
@@ -5572,7 +5902,7 @@
       </w:rPr>
     </w:lvl>
   </w:abstractNum>
-  <w:abstractNum w:abstractNumId="22" w15:restartNumberingAfterBreak="0">
+  <w:abstractNum w:abstractNumId="23" w15:restartNumberingAfterBreak="0">
     <w:nsid w:val="76254647"/>
     <w:multiLevelType w:val="hybridMultilevel"/>
     <w:tmpl w:val="8D00B008"/>
@@ -5685,7 +6015,7 @@
       </w:rPr>
     </w:lvl>
   </w:abstractNum>
-  <w:abstractNum w:abstractNumId="23" w15:restartNumberingAfterBreak="0">
+  <w:abstractNum w:abstractNumId="24" w15:restartNumberingAfterBreak="0">
     <w:nsid w:val="7A795891"/>
     <w:multiLevelType w:val="hybridMultilevel"/>
     <w:tmpl w:val="D27A179C"/>
@@ -5798,7 +6128,7 @@
       </w:rPr>
     </w:lvl>
   </w:abstractNum>
-  <w:abstractNum w:abstractNumId="24" w15:restartNumberingAfterBreak="0">
+  <w:abstractNum w:abstractNumId="25" w15:restartNumberingAfterBreak="0">
     <w:nsid w:val="7B47290A"/>
     <w:multiLevelType w:val="hybridMultilevel"/>
     <w:tmpl w:val="3A38FD76"/>
@@ -5911,7 +6241,7 @@
       </w:rPr>
     </w:lvl>
   </w:abstractNum>
-  <w:abstractNum w:abstractNumId="25" w15:restartNumberingAfterBreak="0">
+  <w:abstractNum w:abstractNumId="26" w15:restartNumberingAfterBreak="0">
     <w:nsid w:val="7BF669E1"/>
     <w:multiLevelType w:val="hybridMultilevel"/>
     <w:tmpl w:val="7772BDEE"/>
@@ -6024,7 +6354,7 @@
       </w:rPr>
     </w:lvl>
   </w:abstractNum>
-  <w:abstractNum w:abstractNumId="26" w15:restartNumberingAfterBreak="0">
+  <w:abstractNum w:abstractNumId="27" w15:restartNumberingAfterBreak="0">
     <w:nsid w:val="7F581C98"/>
     <w:multiLevelType w:val="hybridMultilevel"/>
     <w:tmpl w:val="472CDB34"/>
@@ -6137,86 +6467,89 @@
       </w:rPr>
     </w:lvl>
   </w:abstractNum>
-  <w:num w:numId="1" w16cid:durableId="1735081052">
+  <w:num w:numId="1">
+    <w:abstractNumId w:val="25"/>
+  </w:num>
+  <w:num w:numId="2">
+    <w:abstractNumId w:val="14"/>
+  </w:num>
+  <w:num w:numId="3">
+    <w:abstractNumId w:val="21"/>
+  </w:num>
+  <w:num w:numId="4">
+    <w:abstractNumId w:val="9"/>
+  </w:num>
+  <w:num w:numId="5">
+    <w:abstractNumId w:val="22"/>
+  </w:num>
+  <w:num w:numId="6">
+    <w:abstractNumId w:val="11"/>
+  </w:num>
+  <w:num w:numId="7">
+    <w:abstractNumId w:val="13"/>
+  </w:num>
+  <w:num w:numId="8">
     <w:abstractNumId w:val="24"/>
   </w:num>
-  <w:num w:numId="2" w16cid:durableId="895900082">
-    <w:abstractNumId w:val="13"/>
+  <w:num w:numId="9">
+    <w:abstractNumId w:val="19"/>
   </w:num>
-  <w:num w:numId="3" w16cid:durableId="613561726">
+  <w:num w:numId="10">
+    <w:abstractNumId w:val="15"/>
+  </w:num>
+  <w:num w:numId="11">
+    <w:abstractNumId w:val="5"/>
+  </w:num>
+  <w:num w:numId="12">
+    <w:abstractNumId w:val="8"/>
+  </w:num>
+  <w:num w:numId="13">
     <w:abstractNumId w:val="20"/>
   </w:num>
-  <w:num w:numId="4" w16cid:durableId="1400252392">
-    <w:abstractNumId w:val="8"/>
+  <w:num w:numId="14">
+    <w:abstractNumId w:val="26"/>
   </w:num>
-  <w:num w:numId="5" w16cid:durableId="2089305919">
-    <w:abstractNumId w:val="21"/>
+  <w:num w:numId="15">
+    <w:abstractNumId w:val="1"/>
   </w:num>
-  <w:num w:numId="6" w16cid:durableId="1211965616">
+  <w:num w:numId="16">
+    <w:abstractNumId w:val="18"/>
+  </w:num>
+  <w:num w:numId="17">
+    <w:abstractNumId w:val="27"/>
+  </w:num>
+  <w:num w:numId="18">
     <w:abstractNumId w:val="10"/>
   </w:num>
-  <w:num w:numId="7" w16cid:durableId="12001893">
+  <w:num w:numId="19">
+    <w:abstractNumId w:val="0"/>
+  </w:num>
+  <w:num w:numId="20">
+    <w:abstractNumId w:val="2"/>
+  </w:num>
+  <w:num w:numId="21">
     <w:abstractNumId w:val="12"/>
   </w:num>
-  <w:num w:numId="8" w16cid:durableId="2022513535">
+  <w:num w:numId="22">
+    <w:abstractNumId w:val="16"/>
+  </w:num>
+  <w:num w:numId="23">
     <w:abstractNumId w:val="23"/>
   </w:num>
-  <w:num w:numId="9" w16cid:durableId="783423788">
-    <w:abstractNumId w:val="18"/>
-  </w:num>
-  <w:num w:numId="10" w16cid:durableId="590359846">
-    <w:abstractNumId w:val="14"/>
-  </w:num>
-  <w:num w:numId="11" w16cid:durableId="1176571978">
-    <w:abstractNumId w:val="5"/>
-  </w:num>
-  <w:num w:numId="12" w16cid:durableId="25833612">
-    <w:abstractNumId w:val="7"/>
-  </w:num>
-  <w:num w:numId="13" w16cid:durableId="1940287951">
-    <w:abstractNumId w:val="19"/>
-  </w:num>
-  <w:num w:numId="14" w16cid:durableId="1140003630">
-    <w:abstractNumId w:val="25"/>
-  </w:num>
-  <w:num w:numId="15" w16cid:durableId="523060768">
-    <w:abstractNumId w:val="1"/>
-  </w:num>
-  <w:num w:numId="16" w16cid:durableId="1322351239">
+  <w:num w:numId="24">
     <w:abstractNumId w:val="17"/>
   </w:num>
-  <w:num w:numId="17" w16cid:durableId="217478318">
-    <w:abstractNumId w:val="26"/>
-  </w:num>
-  <w:num w:numId="18" w16cid:durableId="1792094199">
-    <w:abstractNumId w:val="9"/>
-  </w:num>
-  <w:num w:numId="19" w16cid:durableId="2101875335">
-    <w:abstractNumId w:val="0"/>
-  </w:num>
-  <w:num w:numId="20" w16cid:durableId="1587299179">
-    <w:abstractNumId w:val="2"/>
-  </w:num>
-  <w:num w:numId="21" w16cid:durableId="399669180">
-    <w:abstractNumId w:val="11"/>
-  </w:num>
-  <w:num w:numId="22" w16cid:durableId="1683625353">
-    <w:abstractNumId w:val="15"/>
-  </w:num>
-  <w:num w:numId="23" w16cid:durableId="1234241655">
-    <w:abstractNumId w:val="22"/>
-  </w:num>
-  <w:num w:numId="24" w16cid:durableId="1585265703">
-    <w:abstractNumId w:val="16"/>
-  </w:num>
-  <w:num w:numId="25" w16cid:durableId="173113273">
+  <w:num w:numId="25">
     <w:abstractNumId w:val="4"/>
   </w:num>
-  <w:num w:numId="26" w16cid:durableId="23096363">
+  <w:num w:numId="26">
     <w:abstractNumId w:val="3"/>
   </w:num>
-  <w:num w:numId="27" w16cid:durableId="2115203431">
+  <w:num w:numId="27">
     <w:abstractNumId w:val="6"/>
+  </w:num>
+  <w:num w:numId="28">
+    <w:abstractNumId w:val="7"/>
   </w:num>
 </w:numbering>
 </file>

</xml_diff>